<commit_message>
added running the application to the short paper
</commit_message>
<xml_diff>
--- a/Design/Short Paper.docx
+++ b/Design/Short Paper.docx
@@ -2,6 +2,21 @@
 <file path=word/document.xml><?xml version="1.0" encoding="utf-8"?>
 <w:document xmlns:wpc="http://schemas.microsoft.com/office/word/2010/wordprocessingCanvas" xmlns:mc="http://schemas.openxmlformats.org/markup-compatibility/2006" xmlns:o="urn:schemas-microsoft-com:office:office" xmlns:r="http://schemas.openxmlformats.org/officeDocument/2006/relationships" xmlns:m="http://schemas.openxmlformats.org/officeDocument/2006/math" xmlns:v="urn:schemas-microsoft-com:vml" xmlns:wp14="http://schemas.microsoft.com/office/word/2010/wordprocessingDrawing" xmlns:wp="http://schemas.openxmlformats.org/drawingml/2006/wordprocessingDrawing" xmlns:w10="urn:schemas-microsoft-com:office:word" xmlns:w="http://schemas.openxmlformats.org/wordprocessingml/2006/main" xmlns:w14="http://schemas.microsoft.com/office/word/2010/wordml" xmlns:wpg="http://schemas.microsoft.com/office/word/2010/wordprocessingGroup" xmlns:wpi="http://schemas.microsoft.com/office/word/2010/wordprocessingInk" xmlns:wne="http://schemas.microsoft.com/office/word/2006/wordml" xmlns:wps="http://schemas.microsoft.com/office/word/2010/wordprocessingShape" mc:Ignorable="w14 wp14">
   <w:body>
+    <w:p>
+      <w:pPr>
+        <w:pStyle w:val="Heading1"/>
+      </w:pPr>
+      <w:r>
+        <w:t>Running the Application</w:t>
+      </w:r>
+    </w:p>
+    <w:p>
+      <w:r>
+        <w:t>The application can be found in the parent directory under “Finished Application/WF.exe”</w:t>
+      </w:r>
+      <w:bookmarkStart w:id="0" w:name="_GoBack"/>
+      <w:bookmarkEnd w:id="0"/>
+    </w:p>
     <w:p>
       <w:pPr>
         <w:pStyle w:val="Heading1"/>
@@ -120,7 +135,6 @@
         </w:rPr>
         <w:t>&lt;</w:t>
       </w:r>
-      <w:proofErr w:type="gramStart"/>
       <w:r>
         <w:rPr>
           <w:rFonts w:ascii="Consolas" w:eastAsia="Times New Roman" w:hAnsi="Consolas" w:cs="Times New Roman"/>
@@ -131,7 +145,6 @@
         </w:rPr>
         <w:t>items</w:t>
       </w:r>
-      <w:proofErr w:type="gramEnd"/>
       <w:r>
         <w:rPr>
           <w:rFonts w:ascii="Consolas" w:eastAsia="Times New Roman" w:hAnsi="Consolas" w:cs="Times New Roman"/>
@@ -175,7 +188,6 @@
         </w:rPr>
         <w:t>&lt;</w:t>
       </w:r>
-      <w:proofErr w:type="gramStart"/>
       <w:r>
         <w:rPr>
           <w:rFonts w:ascii="Consolas" w:eastAsia="Times New Roman" w:hAnsi="Consolas" w:cs="Times New Roman"/>
@@ -186,7 +198,6 @@
         </w:rPr>
         <w:t>item</w:t>
       </w:r>
-      <w:proofErr w:type="gramEnd"/>
       <w:r>
         <w:rPr>
           <w:rFonts w:ascii="Consolas" w:eastAsia="Times New Roman" w:hAnsi="Consolas" w:cs="Times New Roman"/>
@@ -230,7 +241,6 @@
         </w:rPr>
         <w:t>&lt;</w:t>
       </w:r>
-      <w:proofErr w:type="gramStart"/>
       <w:r>
         <w:rPr>
           <w:rFonts w:ascii="Consolas" w:eastAsia="Times New Roman" w:hAnsi="Consolas" w:cs="Times New Roman"/>
@@ -251,7 +261,6 @@
         </w:rPr>
         <w:t>&gt;</w:t>
       </w:r>
-      <w:proofErr w:type="gramEnd"/>
       <w:r>
         <w:rPr>
           <w:rFonts w:ascii="Consolas" w:eastAsia="Times New Roman" w:hAnsi="Consolas" w:cs="Times New Roman"/>
@@ -325,7 +334,6 @@
         </w:rPr>
         <w:t>&lt;</w:t>
       </w:r>
-      <w:proofErr w:type="gramStart"/>
       <w:r>
         <w:rPr>
           <w:rFonts w:ascii="Consolas" w:eastAsia="Times New Roman" w:hAnsi="Consolas" w:cs="Times New Roman"/>
@@ -346,7 +354,6 @@
         </w:rPr>
         <w:t>&gt;</w:t>
       </w:r>
-      <w:proofErr w:type="gramEnd"/>
       <w:r>
         <w:rPr>
           <w:rFonts w:ascii="Consolas" w:eastAsia="Times New Roman" w:hAnsi="Consolas" w:cs="Times New Roman"/>
@@ -707,10 +714,7 @@
         <w:t>It is easy to style with CSS</w:t>
       </w:r>
     </w:p>
-    <w:p>
-      <w:bookmarkStart w:id="0" w:name="_GoBack"/>
-      <w:bookmarkEnd w:id="0"/>
-    </w:p>
+    <w:p/>
     <w:sectPr>
       <w:pgSz w:w="11906" w:h="16838"/>
       <w:pgMar w:top="1440" w:right="1440" w:bottom="1440" w:left="1440" w:header="708" w:footer="708" w:gutter="0"/>

</xml_diff>

<commit_message>
Added Reuse Paragraph in the Short Paper
</commit_message>
<xml_diff>
--- a/Design/Short Paper.docx
+++ b/Design/Short Paper.docx
@@ -7,15 +7,46 @@
         <w:pStyle w:val="Heading1"/>
       </w:pPr>
       <w:r>
-        <w:t>Running the Application</w:t>
-      </w:r>
-    </w:p>
-    <w:p>
-      <w:r>
-        <w:t>The application can be found in the parent directory under “Finished Application/WF.exe”</w:t>
+        <w:t>Reuse</w:t>
+      </w:r>
+    </w:p>
+    <w:p>
+      <w:r>
+        <w:t xml:space="preserve">I actually copied the previous project over to this project as I felt there was not much difference between the two. I removed some code from both </w:t>
+      </w:r>
+      <w:r>
+        <w:rPr>
+          <w:rFonts w:ascii="Consolas" w:hAnsi="Consolas"/>
+        </w:rPr>
+        <w:t>ItemRepository</w:t>
+      </w:r>
+      <w:r>
+        <w:t xml:space="preserve"> and the </w:t>
+      </w:r>
+      <w:r>
+        <w:rPr>
+          <w:rFonts w:ascii="Consolas" w:hAnsi="Consolas"/>
+        </w:rPr>
+        <w:t>ItemView</w:t>
+      </w:r>
+      <w:r>
+        <w:t xml:space="preserve"> that was no longer needed since the requirements did not include saving the file as a csv or editing any of the columns.</w:t>
       </w:r>
       <w:bookmarkStart w:id="0" w:name="_GoBack"/>
       <w:bookmarkEnd w:id="0"/>
+    </w:p>
+    <w:p>
+      <w:pPr>
+        <w:pStyle w:val="Heading1"/>
+      </w:pPr>
+      <w:r>
+        <w:t>Running the Application</w:t>
+      </w:r>
+    </w:p>
+    <w:p>
+      <w:r>
+        <w:t>The application can be found in the parent directory under “Finished Application/WF.exe”</w:t>
+      </w:r>
     </w:p>
     <w:p>
       <w:pPr>
@@ -135,6 +166,7 @@
         </w:rPr>
         <w:t>&lt;</w:t>
       </w:r>
+      <w:proofErr w:type="gramStart"/>
       <w:r>
         <w:rPr>
           <w:rFonts w:ascii="Consolas" w:eastAsia="Times New Roman" w:hAnsi="Consolas" w:cs="Times New Roman"/>
@@ -145,6 +177,7 @@
         </w:rPr>
         <w:t>items</w:t>
       </w:r>
+      <w:proofErr w:type="gramEnd"/>
       <w:r>
         <w:rPr>
           <w:rFonts w:ascii="Consolas" w:eastAsia="Times New Roman" w:hAnsi="Consolas" w:cs="Times New Roman"/>
@@ -188,6 +221,7 @@
         </w:rPr>
         <w:t>&lt;</w:t>
       </w:r>
+      <w:proofErr w:type="gramStart"/>
       <w:r>
         <w:rPr>
           <w:rFonts w:ascii="Consolas" w:eastAsia="Times New Roman" w:hAnsi="Consolas" w:cs="Times New Roman"/>
@@ -198,6 +232,7 @@
         </w:rPr>
         <w:t>item</w:t>
       </w:r>
+      <w:proofErr w:type="gramEnd"/>
       <w:r>
         <w:rPr>
           <w:rFonts w:ascii="Consolas" w:eastAsia="Times New Roman" w:hAnsi="Consolas" w:cs="Times New Roman"/>
@@ -241,6 +276,7 @@
         </w:rPr>
         <w:t>&lt;</w:t>
       </w:r>
+      <w:proofErr w:type="gramStart"/>
       <w:r>
         <w:rPr>
           <w:rFonts w:ascii="Consolas" w:eastAsia="Times New Roman" w:hAnsi="Consolas" w:cs="Times New Roman"/>
@@ -261,6 +297,7 @@
         </w:rPr>
         <w:t>&gt;</w:t>
       </w:r>
+      <w:proofErr w:type="gramEnd"/>
       <w:r>
         <w:rPr>
           <w:rFonts w:ascii="Consolas" w:eastAsia="Times New Roman" w:hAnsi="Consolas" w:cs="Times New Roman"/>
@@ -334,6 +371,7 @@
         </w:rPr>
         <w:t>&lt;</w:t>
       </w:r>
+      <w:proofErr w:type="gramStart"/>
       <w:r>
         <w:rPr>
           <w:rFonts w:ascii="Consolas" w:eastAsia="Times New Roman" w:hAnsi="Consolas" w:cs="Times New Roman"/>
@@ -354,6 +392,7 @@
         </w:rPr>
         <w:t>&gt;</w:t>
       </w:r>
+      <w:proofErr w:type="gramEnd"/>
       <w:r>
         <w:rPr>
           <w:rFonts w:ascii="Consolas" w:eastAsia="Times New Roman" w:hAnsi="Consolas" w:cs="Times New Roman"/>

</xml_diff>